<commit_message>
The TakeOver CTF is finished!
</commit_message>
<xml_diff>
--- a/THM_challenges/Easy/TakeOver/TakeOver_Solution_Documentation.docx
+++ b/THM_challenges/Easy/TakeOver/TakeOver_Solution_Documentation.docx
@@ -66,10 +66,13 @@
         <w:ind w:left="1080"/>
       </w:pPr>
       <w:r>
+        <w:rPr>
+          <w:noProof/>
+        </w:rPr>
         <w:drawing>
-          <wp:inline distT="0" distB="0" distL="0" distR="0" wp14:anchorId="119976E0" wp14:editId="48899446">
-            <wp:extent cx="6069325" cy="1028700"/>
-            <wp:effectExtent l="0" t="0" r="8255" b="0"/>
+          <wp:inline distT="0" distB="0" distL="0" distR="0" wp14:anchorId="119976E0" wp14:editId="3069ADE0">
+            <wp:extent cx="6743700" cy="1143000"/>
+            <wp:effectExtent l="0" t="0" r="0" b="0"/>
             <wp:docPr id="1065015152" name="תמונה 1"/>
             <wp:cNvGraphicFramePr>
               <a:graphicFrameLocks xmlns:a="http://schemas.openxmlformats.org/drawingml/2006/main" noChangeAspect="1"/>
@@ -90,7 +93,7 @@
                   <pic:spPr>
                     <a:xfrm>
                       <a:off x="0" y="0"/>
-                      <a:ext cx="6086755" cy="1031654"/>
+                      <a:ext cx="6813244" cy="1154787"/>
                     </a:xfrm>
                     <a:prstGeom prst="rect">
                       <a:avLst/>
@@ -127,7 +130,35 @@
           <w:sz w:val="28"/>
           <w:szCs w:val="28"/>
         </w:rPr>
-        <w:t>used the gobuster tool in order to enumerate subdomains of this domain using this command:</w:t>
+        <w:t>used the</w:t>
+      </w:r>
+      <w:r>
+        <w:rPr>
+          <w:sz w:val="28"/>
+          <w:szCs w:val="28"/>
+        </w:rPr>
+        <w:t xml:space="preserve"> ”</w:t>
+      </w:r>
+      <w:r>
+        <w:rPr>
+          <w:sz w:val="28"/>
+          <w:szCs w:val="28"/>
+        </w:rPr>
+        <w:t>gobuster</w:t>
+      </w:r>
+      <w:r>
+        <w:rPr>
+          <w:sz w:val="28"/>
+          <w:szCs w:val="28"/>
+        </w:rPr>
+        <w:t>”</w:t>
+      </w:r>
+      <w:r>
+        <w:rPr>
+          <w:sz w:val="28"/>
+          <w:szCs w:val="28"/>
+        </w:rPr>
+        <w:t xml:space="preserve"> tool in order to enumerate subdomains of this domain using this command:</w:t>
       </w:r>
     </w:p>
     <w:p>
@@ -139,6 +170,652 @@
           <w:szCs w:val="28"/>
         </w:rPr>
       </w:pPr>
+      <w:r>
+        <w:rPr>
+          <w:sz w:val="28"/>
+          <w:szCs w:val="28"/>
+        </w:rPr>
+        <w:drawing>
+          <wp:inline distT="0" distB="0" distL="0" distR="0" wp14:anchorId="0C717159" wp14:editId="0DEB0E54">
+            <wp:extent cx="6627116" cy="2252663"/>
+            <wp:effectExtent l="0" t="0" r="2540" b="0"/>
+            <wp:docPr id="1119736941" name="תמונה 1"/>
+            <wp:cNvGraphicFramePr>
+              <a:graphicFrameLocks xmlns:a="http://schemas.openxmlformats.org/drawingml/2006/main" noChangeAspect="1"/>
+            </wp:cNvGraphicFramePr>
+            <a:graphic xmlns:a="http://schemas.openxmlformats.org/drawingml/2006/main">
+              <a:graphicData uri="http://schemas.openxmlformats.org/drawingml/2006/picture">
+                <pic:pic xmlns:pic="http://schemas.openxmlformats.org/drawingml/2006/picture">
+                  <pic:nvPicPr>
+                    <pic:cNvPr id="1119736941" name=""/>
+                    <pic:cNvPicPr/>
+                  </pic:nvPicPr>
+                  <pic:blipFill>
+                    <a:blip r:embed="rId6"/>
+                    <a:stretch>
+                      <a:fillRect/>
+                    </a:stretch>
+                  </pic:blipFill>
+                  <pic:spPr>
+                    <a:xfrm>
+                      <a:off x="0" y="0"/>
+                      <a:ext cx="6669123" cy="2266942"/>
+                    </a:xfrm>
+                    <a:prstGeom prst="rect">
+                      <a:avLst/>
+                    </a:prstGeom>
+                  </pic:spPr>
+                </pic:pic>
+              </a:graphicData>
+            </a:graphic>
+          </wp:inline>
+        </w:drawing>
+      </w:r>
+    </w:p>
+    <w:p>
+      <w:pPr>
+        <w:pStyle w:val="a9"/>
+        <w:ind w:left="1080"/>
+        <w:rPr>
+          <w:sz w:val="28"/>
+          <w:szCs w:val="28"/>
+        </w:rPr>
+      </w:pPr>
+      <w:r>
+        <w:rPr>
+          <w:sz w:val="28"/>
+          <w:szCs w:val="28"/>
+        </w:rPr>
+        <w:t xml:space="preserve">I found the </w:t>
+      </w:r>
+      <w:r>
+        <w:rPr>
+          <w:sz w:val="28"/>
+          <w:szCs w:val="28"/>
+        </w:rPr>
+        <w:t>“</w:t>
+      </w:r>
+      <w:r>
+        <w:rPr>
+          <w:sz w:val="28"/>
+          <w:szCs w:val="28"/>
+        </w:rPr>
+        <w:t>portal.futurevera.thm</w:t>
+      </w:r>
+      <w:r>
+        <w:rPr>
+          <w:sz w:val="28"/>
+          <w:szCs w:val="28"/>
+        </w:rPr>
+        <w:t>”</w:t>
+      </w:r>
+      <w:r>
+        <w:rPr>
+          <w:sz w:val="28"/>
+          <w:szCs w:val="28"/>
+        </w:rPr>
+        <w:t xml:space="preserve"> subdomain.</w:t>
+      </w:r>
+    </w:p>
+    <w:p>
+      <w:pPr>
+        <w:pStyle w:val="a9"/>
+        <w:numPr>
+          <w:ilvl w:val="0"/>
+          <w:numId w:val="2"/>
+        </w:numPr>
+        <w:rPr>
+          <w:sz w:val="28"/>
+          <w:szCs w:val="28"/>
+        </w:rPr>
+      </w:pPr>
+      <w:r>
+        <w:rPr>
+          <w:sz w:val="28"/>
+          <w:szCs w:val="28"/>
+        </w:rPr>
+        <w:t xml:space="preserve">After I added this subdomain also </w:t>
+      </w:r>
+      <w:r>
+        <w:rPr>
+          <w:sz w:val="28"/>
+          <w:szCs w:val="28"/>
+        </w:rPr>
+        <w:t xml:space="preserve">to </w:t>
+      </w:r>
+      <w:r>
+        <w:rPr>
+          <w:sz w:val="28"/>
+          <w:szCs w:val="28"/>
+        </w:rPr>
+        <w:t xml:space="preserve">the hosts file </w:t>
+      </w:r>
+      <w:r>
+        <w:rPr>
+          <w:sz w:val="28"/>
+          <w:szCs w:val="28"/>
+        </w:rPr>
+        <w:t>and opened the website with this subdomain</w:t>
+      </w:r>
+      <w:r>
+        <w:rPr>
+          <w:sz w:val="28"/>
+          <w:szCs w:val="28"/>
+        </w:rPr>
+        <w:t>:</w:t>
+      </w:r>
+    </w:p>
+    <w:p>
+      <w:pPr>
+        <w:pStyle w:val="a9"/>
+        <w:ind w:left="1080"/>
+        <w:rPr>
+          <w:sz w:val="28"/>
+          <w:szCs w:val="28"/>
+        </w:rPr>
+      </w:pPr>
+      <w:r>
+        <w:rPr>
+          <w:sz w:val="28"/>
+          <w:szCs w:val="28"/>
+        </w:rPr>
+        <w:drawing>
+          <wp:inline distT="0" distB="0" distL="0" distR="0" wp14:anchorId="1703D580" wp14:editId="22AE92FE">
+            <wp:extent cx="6807518" cy="1150985"/>
+            <wp:effectExtent l="0" t="0" r="0" b="0"/>
+            <wp:docPr id="1706104773" name="תמונה 1" descr="תמונה שמכילה טקסט, צילום מסך, תכונות מולטימדיה, תוכנה&#10;&#10;תוכן בינה מלאכותית גנרטיבית עשוי להיות שגוי."/>
+            <wp:cNvGraphicFramePr>
+              <a:graphicFrameLocks xmlns:a="http://schemas.openxmlformats.org/drawingml/2006/main" noChangeAspect="1"/>
+            </wp:cNvGraphicFramePr>
+            <a:graphic xmlns:a="http://schemas.openxmlformats.org/drawingml/2006/main">
+              <a:graphicData uri="http://schemas.openxmlformats.org/drawingml/2006/picture">
+                <pic:pic xmlns:pic="http://schemas.openxmlformats.org/drawingml/2006/picture">
+                  <pic:nvPicPr>
+                    <pic:cNvPr id="1706104773" name="תמונה 1" descr="תמונה שמכילה טקסט, צילום מסך, תכונות מולטימדיה, תוכנה&#10;&#10;תוכן בינה מלאכותית גנרטיבית עשוי להיות שגוי."/>
+                    <pic:cNvPicPr/>
+                  </pic:nvPicPr>
+                  <pic:blipFill>
+                    <a:blip r:embed="rId7"/>
+                    <a:stretch>
+                      <a:fillRect/>
+                    </a:stretch>
+                  </pic:blipFill>
+                  <pic:spPr>
+                    <a:xfrm>
+                      <a:off x="0" y="0"/>
+                      <a:ext cx="6886762" cy="1164383"/>
+                    </a:xfrm>
+                    <a:prstGeom prst="rect">
+                      <a:avLst/>
+                    </a:prstGeom>
+                  </pic:spPr>
+                </pic:pic>
+              </a:graphicData>
+            </a:graphic>
+          </wp:inline>
+        </w:drawing>
+      </w:r>
+    </w:p>
+    <w:p>
+      <w:pPr>
+        <w:pStyle w:val="a9"/>
+        <w:ind w:left="1080"/>
+        <w:rPr>
+          <w:sz w:val="28"/>
+          <w:szCs w:val="28"/>
+        </w:rPr>
+      </w:pPr>
+      <w:r>
+        <w:rPr>
+          <w:sz w:val="28"/>
+          <w:szCs w:val="28"/>
+        </w:rPr>
+        <w:t>So,</w:t>
+      </w:r>
+      <w:r>
+        <w:rPr>
+          <w:sz w:val="28"/>
+          <w:szCs w:val="28"/>
+        </w:rPr>
+        <w:t xml:space="preserve"> I found that this subdomain isn’t useful for this CTF’s solution</w:t>
+      </w:r>
+      <w:r>
+        <w:rPr>
+          <w:sz w:val="28"/>
+          <w:szCs w:val="28"/>
+        </w:rPr>
+        <w:t xml:space="preserve">. </w:t>
+      </w:r>
+    </w:p>
+    <w:p>
+      <w:pPr>
+        <w:pStyle w:val="a9"/>
+        <w:numPr>
+          <w:ilvl w:val="0"/>
+          <w:numId w:val="2"/>
+        </w:numPr>
+        <w:rPr>
+          <w:sz w:val="28"/>
+          <w:szCs w:val="28"/>
+        </w:rPr>
+      </w:pPr>
+      <w:r>
+        <w:rPr>
+          <w:sz w:val="28"/>
+          <w:szCs w:val="28"/>
+        </w:rPr>
+        <w:t xml:space="preserve">This made me </w:t>
+      </w:r>
+      <w:r>
+        <w:rPr>
+          <w:sz w:val="28"/>
+          <w:szCs w:val="28"/>
+        </w:rPr>
+        <w:t>read the CTF’s description again and I found the keywords “blog” and “support”</w:t>
+      </w:r>
+      <w:r>
+        <w:rPr>
+          <w:sz w:val="28"/>
+          <w:szCs w:val="28"/>
+        </w:rPr>
+        <w:t xml:space="preserve"> which seem to be the right subdomain extensions for the </w:t>
+      </w:r>
+      <w:r>
+        <w:rPr>
+          <w:sz w:val="28"/>
+          <w:szCs w:val="28"/>
+        </w:rPr>
+        <w:t>futurevera</w:t>
+      </w:r>
+      <w:r>
+        <w:rPr>
+          <w:sz w:val="28"/>
+          <w:szCs w:val="28"/>
+        </w:rPr>
+        <w:t>.thm .</w:t>
+      </w:r>
+    </w:p>
+    <w:p>
+      <w:pPr>
+        <w:pStyle w:val="a9"/>
+        <w:numPr>
+          <w:ilvl w:val="0"/>
+          <w:numId w:val="2"/>
+        </w:numPr>
+        <w:rPr>
+          <w:sz w:val="28"/>
+          <w:szCs w:val="28"/>
+        </w:rPr>
+      </w:pPr>
+      <w:r>
+        <w:rPr>
+          <w:sz w:val="28"/>
+          <w:szCs w:val="28"/>
+        </w:rPr>
+        <w:t>I added the “blog.</w:t>
+      </w:r>
+      <w:r>
+        <w:rPr>
+          <w:sz w:val="28"/>
+          <w:szCs w:val="28"/>
+        </w:rPr>
+        <w:t>futurevera</w:t>
+      </w:r>
+      <w:r>
+        <w:rPr>
+          <w:sz w:val="28"/>
+          <w:szCs w:val="28"/>
+        </w:rPr>
+        <w:t>.thm</w:t>
+      </w:r>
+      <w:r>
+        <w:rPr>
+          <w:sz w:val="28"/>
+          <w:szCs w:val="28"/>
+        </w:rPr>
+        <w:t>” and the “support.</w:t>
+      </w:r>
+      <w:r>
+        <w:rPr>
+          <w:sz w:val="28"/>
+          <w:szCs w:val="28"/>
+        </w:rPr>
+        <w:t>futurevera</w:t>
+      </w:r>
+      <w:r>
+        <w:rPr>
+          <w:sz w:val="28"/>
+          <w:szCs w:val="28"/>
+        </w:rPr>
+        <w:t>.thm</w:t>
+      </w:r>
+      <w:r>
+        <w:rPr>
+          <w:sz w:val="28"/>
+          <w:szCs w:val="28"/>
+        </w:rPr>
+        <w:t>” to the hosts file and open the website again with these two</w:t>
+      </w:r>
+      <w:r>
+        <w:rPr>
+          <w:sz w:val="28"/>
+          <w:szCs w:val="28"/>
+        </w:rPr>
+        <w:t>.</w:t>
+      </w:r>
+    </w:p>
+    <w:p>
+      <w:pPr>
+        <w:rPr>
+          <w:sz w:val="28"/>
+          <w:szCs w:val="28"/>
+        </w:rPr>
+      </w:pPr>
+    </w:p>
+    <w:p>
+      <w:pPr>
+        <w:rPr>
+          <w:sz w:val="28"/>
+          <w:szCs w:val="28"/>
+        </w:rPr>
+      </w:pPr>
+    </w:p>
+    <w:p>
+      <w:pPr>
+        <w:rPr>
+          <w:sz w:val="28"/>
+          <w:szCs w:val="28"/>
+        </w:rPr>
+      </w:pPr>
+    </w:p>
+    <w:p>
+      <w:pPr>
+        <w:rPr>
+          <w:sz w:val="28"/>
+          <w:szCs w:val="28"/>
+        </w:rPr>
+      </w:pPr>
+    </w:p>
+    <w:p>
+      <w:pPr>
+        <w:pStyle w:val="a9"/>
+        <w:numPr>
+          <w:ilvl w:val="0"/>
+          <w:numId w:val="2"/>
+        </w:numPr>
+        <w:rPr>
+          <w:sz w:val="28"/>
+          <w:szCs w:val="28"/>
+        </w:rPr>
+      </w:pPr>
+      <w:r>
+        <w:rPr>
+          <w:sz w:val="28"/>
+          <w:szCs w:val="28"/>
+        </w:rPr>
+        <w:lastRenderedPageBreak/>
+        <w:t>After trying both, only the support.futurevera.thm worked:</w:t>
+      </w:r>
+    </w:p>
+    <w:p>
+      <w:pPr>
+        <w:pStyle w:val="a9"/>
+        <w:ind w:left="1080"/>
+        <w:rPr>
+          <w:sz w:val="28"/>
+          <w:szCs w:val="28"/>
+        </w:rPr>
+      </w:pPr>
+      <w:r>
+        <w:rPr>
+          <w:sz w:val="28"/>
+          <w:szCs w:val="28"/>
+        </w:rPr>
+        <w:drawing>
+          <wp:inline distT="0" distB="0" distL="0" distR="0" wp14:anchorId="27F95A30" wp14:editId="5F3F4917">
+            <wp:extent cx="6271643" cy="3000375"/>
+            <wp:effectExtent l="0" t="0" r="0" b="0"/>
+            <wp:docPr id="248686823" name="תמונה 1"/>
+            <wp:cNvGraphicFramePr>
+              <a:graphicFrameLocks xmlns:a="http://schemas.openxmlformats.org/drawingml/2006/main" noChangeAspect="1"/>
+            </wp:cNvGraphicFramePr>
+            <a:graphic xmlns:a="http://schemas.openxmlformats.org/drawingml/2006/main">
+              <a:graphicData uri="http://schemas.openxmlformats.org/drawingml/2006/picture">
+                <pic:pic xmlns:pic="http://schemas.openxmlformats.org/drawingml/2006/picture">
+                  <pic:nvPicPr>
+                    <pic:cNvPr id="248686823" name=""/>
+                    <pic:cNvPicPr/>
+                  </pic:nvPicPr>
+                  <pic:blipFill>
+                    <a:blip r:embed="rId8"/>
+                    <a:stretch>
+                      <a:fillRect/>
+                    </a:stretch>
+                  </pic:blipFill>
+                  <pic:spPr>
+                    <a:xfrm>
+                      <a:off x="0" y="0"/>
+                      <a:ext cx="6318658" cy="3022867"/>
+                    </a:xfrm>
+                    <a:prstGeom prst="rect">
+                      <a:avLst/>
+                    </a:prstGeom>
+                  </pic:spPr>
+                </pic:pic>
+              </a:graphicData>
+            </a:graphic>
+          </wp:inline>
+        </w:drawing>
+      </w:r>
+    </w:p>
+    <w:p>
+      <w:pPr>
+        <w:pStyle w:val="a9"/>
+        <w:ind w:left="1080"/>
+        <w:rPr>
+          <w:sz w:val="28"/>
+          <w:szCs w:val="28"/>
+        </w:rPr>
+      </w:pPr>
+    </w:p>
+    <w:p>
+      <w:pPr>
+        <w:pStyle w:val="a9"/>
+        <w:numPr>
+          <w:ilvl w:val="0"/>
+          <w:numId w:val="2"/>
+        </w:numPr>
+        <w:rPr>
+          <w:sz w:val="28"/>
+          <w:szCs w:val="28"/>
+        </w:rPr>
+      </w:pPr>
+      <w:r>
+        <w:rPr>
+          <w:sz w:val="28"/>
+          <w:szCs w:val="28"/>
+        </w:rPr>
+        <w:t xml:space="preserve">After </w:t>
+      </w:r>
+      <w:r>
+        <w:rPr>
+          <w:sz w:val="28"/>
+          <w:szCs w:val="28"/>
+        </w:rPr>
+        <w:t xml:space="preserve">inspecting this website and finding nothing, I chose to </w:t>
+      </w:r>
+      <w:r>
+        <w:rPr>
+          <w:sz w:val="28"/>
+          <w:szCs w:val="28"/>
+        </w:rPr>
+        <w:t>open</w:t>
+      </w:r>
+      <w:r>
+        <w:rPr>
+          <w:sz w:val="28"/>
+          <w:szCs w:val="28"/>
+        </w:rPr>
+        <w:t xml:space="preserve"> the certificate.</w:t>
+      </w:r>
+    </w:p>
+    <w:p>
+      <w:pPr>
+        <w:pStyle w:val="a9"/>
+        <w:ind w:left="1080"/>
+        <w:rPr>
+          <w:noProof/>
+        </w:rPr>
+      </w:pPr>
+      <w:r>
+        <w:rPr>
+          <w:sz w:val="28"/>
+          <w:szCs w:val="28"/>
+        </w:rPr>
+        <w:t xml:space="preserve">The certificate </w:t>
+      </w:r>
+      <w:r>
+        <w:rPr>
+          <w:sz w:val="28"/>
+          <w:szCs w:val="28"/>
+        </w:rPr>
+        <w:t>contained this DNS name:</w:t>
+      </w:r>
+      <w:r>
+        <w:rPr>
+          <w:noProof/>
+        </w:rPr>
+        <w:t xml:space="preserve"> </w:t>
+      </w:r>
+      <w:r>
+        <w:rPr>
+          <w:sz w:val="28"/>
+          <w:szCs w:val="28"/>
+        </w:rPr>
+        <w:drawing>
+          <wp:inline distT="0" distB="0" distL="0" distR="0" wp14:anchorId="071CAA9F" wp14:editId="67E807BE">
+            <wp:extent cx="5910262" cy="4853023"/>
+            <wp:effectExtent l="0" t="0" r="0" b="5080"/>
+            <wp:docPr id="1638630077" name="תמונה 1"/>
+            <wp:cNvGraphicFramePr>
+              <a:graphicFrameLocks xmlns:a="http://schemas.openxmlformats.org/drawingml/2006/main" noChangeAspect="1"/>
+            </wp:cNvGraphicFramePr>
+            <a:graphic xmlns:a="http://schemas.openxmlformats.org/drawingml/2006/main">
+              <a:graphicData uri="http://schemas.openxmlformats.org/drawingml/2006/picture">
+                <pic:pic xmlns:pic="http://schemas.openxmlformats.org/drawingml/2006/picture">
+                  <pic:nvPicPr>
+                    <pic:cNvPr id="1638630077" name=""/>
+                    <pic:cNvPicPr/>
+                  </pic:nvPicPr>
+                  <pic:blipFill>
+                    <a:blip r:embed="rId9"/>
+                    <a:stretch>
+                      <a:fillRect/>
+                    </a:stretch>
+                  </pic:blipFill>
+                  <pic:spPr>
+                    <a:xfrm>
+                      <a:off x="0" y="0"/>
+                      <a:ext cx="5924689" cy="4864869"/>
+                    </a:xfrm>
+                    <a:prstGeom prst="rect">
+                      <a:avLst/>
+                    </a:prstGeom>
+                  </pic:spPr>
+                </pic:pic>
+              </a:graphicData>
+            </a:graphic>
+          </wp:inline>
+        </w:drawing>
+      </w:r>
+    </w:p>
+    <w:p>
+      <w:pPr>
+        <w:pStyle w:val="a9"/>
+        <w:ind w:left="1080"/>
+        <w:rPr>
+          <w:noProof/>
+        </w:rPr>
+      </w:pPr>
+      <w:r>
+        <w:rPr>
+          <w:noProof/>
+        </w:rPr>
+        <w:t>I</w:t>
+      </w:r>
+      <w:r>
+        <w:rPr>
+          <w:noProof/>
+        </w:rPr>
+        <w:t xml:space="preserve"> added this subdomain to the host file and</w:t>
+      </w:r>
+      <w:r>
+        <w:rPr>
+          <w:noProof/>
+        </w:rPr>
+        <w:t xml:space="preserve"> </w:t>
+      </w:r>
+      <w:r>
+        <w:rPr>
+          <w:noProof/>
+        </w:rPr>
+        <w:t>open it</w:t>
+      </w:r>
+      <w:r>
+        <w:rPr>
+          <w:noProof/>
+        </w:rPr>
+        <w:t>. The url changed from this subdomain to the flag:</w:t>
+      </w:r>
+    </w:p>
+    <w:p>
+      <w:pPr>
+        <w:pStyle w:val="a9"/>
+        <w:ind w:left="1080"/>
+        <w:rPr>
+          <w:noProof/>
+        </w:rPr>
+      </w:pPr>
+      <w:r>
+        <w:rPr>
+          <w:noProof/>
+        </w:rPr>
+        <w:drawing>
+          <wp:inline distT="0" distB="0" distL="0" distR="0" wp14:anchorId="74F80C76" wp14:editId="795BE584">
+            <wp:extent cx="6535203" cy="476250"/>
+            <wp:effectExtent l="0" t="0" r="0" b="0"/>
+            <wp:docPr id="606150995" name="תמונה 1"/>
+            <wp:cNvGraphicFramePr>
+              <a:graphicFrameLocks xmlns:a="http://schemas.openxmlformats.org/drawingml/2006/main" noChangeAspect="1"/>
+            </wp:cNvGraphicFramePr>
+            <a:graphic xmlns:a="http://schemas.openxmlformats.org/drawingml/2006/main">
+              <a:graphicData uri="http://schemas.openxmlformats.org/drawingml/2006/picture">
+                <pic:pic xmlns:pic="http://schemas.openxmlformats.org/drawingml/2006/picture">
+                  <pic:nvPicPr>
+                    <pic:cNvPr id="606150995" name=""/>
+                    <pic:cNvPicPr/>
+                  </pic:nvPicPr>
+                  <pic:blipFill>
+                    <a:blip r:embed="rId10"/>
+                    <a:stretch>
+                      <a:fillRect/>
+                    </a:stretch>
+                  </pic:blipFill>
+                  <pic:spPr>
+                    <a:xfrm>
+                      <a:off x="0" y="0"/>
+                      <a:ext cx="6559461" cy="478018"/>
+                    </a:xfrm>
+                    <a:prstGeom prst="rect">
+                      <a:avLst/>
+                    </a:prstGeom>
+                  </pic:spPr>
+                </pic:pic>
+              </a:graphicData>
+            </a:graphic>
+          </wp:inline>
+        </w:drawing>
+      </w:r>
     </w:p>
     <w:sectPr>
       <w:pgSz w:w="12240" w:h="15840"/>

</xml_diff>